<commit_message>
Se mejoro el diseño de los paneles, botones, texto del juego
Se cambio el fondo de los paneles, y el diseño de los botones, para que lleven un mejor balance de colores y estilo
</commit_message>
<xml_diff>
--- a/Documentación/17- Justificacion de restructuracion de cronograma.docx
+++ b/Documentación/17- Justificacion de restructuracion de cronograma.docx
@@ -9,8 +9,6 @@
           <w:sz w:val="36"/>
         </w:rPr>
       </w:pPr>
-      <w:bookmarkStart w:id="0" w:name="_GoBack"/>
-      <w:bookmarkEnd w:id="0"/>
       <w:r>
         <w:rPr>
           <w:b/>
@@ -52,11 +50,25 @@
         <w:rPr>
           <w:sz w:val="24"/>
         </w:rPr>
-        <w:t xml:space="preserve">También se logró terminar la conexión entre Cliente-Servidor del juego antes del tiempo establecido, por lo que se pudo brindar más tiempo a otras actividades como a la Solución de </w:t>
+        <w:t>También se logró terminar la conexión entre Cliente-Servidor del juego antes del tiempo establecido, por lo que se pudo brindar más tiempo</w:t>
+      </w:r>
+      <w:r>
+        <w:rPr>
+          <w:sz w:val="24"/>
+        </w:rPr>
+        <w:t xml:space="preserve"> a otras actividades como a </w:t>
+      </w:r>
+      <w:r>
+        <w:rPr>
+          <w:i/>
+          <w:sz w:val="24"/>
+        </w:rPr>
+        <w:t xml:space="preserve">La Solución de </w:t>
       </w:r>
       <w:proofErr w:type="spellStart"/>
       <w:r>
         <w:rPr>
+          <w:i/>
           <w:sz w:val="24"/>
         </w:rPr>
         <w:t>Issues</w:t>
@@ -66,7 +78,45 @@
         <w:rPr>
           <w:sz w:val="24"/>
         </w:rPr>
-        <w:t xml:space="preserve"> y a la Elaboración del Manual de usuario.</w:t>
+        <w:t xml:space="preserve"> y a </w:t>
+      </w:r>
+      <w:bookmarkStart w:id="0" w:name="_GoBack"/>
+      <w:r>
+        <w:rPr>
+          <w:i/>
+          <w:sz w:val="24"/>
+        </w:rPr>
+        <w:t xml:space="preserve">La </w:t>
+      </w:r>
+      <w:r>
+        <w:rPr>
+          <w:i/>
+          <w:sz w:val="24"/>
+          <w:u w:val="single"/>
+        </w:rPr>
+        <w:t>E</w:t>
+      </w:r>
+      <w:r>
+        <w:rPr>
+          <w:i/>
+          <w:sz w:val="24"/>
+          <w:u w:val="single"/>
+        </w:rPr>
+        <w:t>laboración</w:t>
+      </w:r>
+      <w:r>
+        <w:rPr>
+          <w:i/>
+          <w:sz w:val="24"/>
+        </w:rPr>
+        <w:t xml:space="preserve"> del Manual de usuario</w:t>
+      </w:r>
+      <w:bookmarkEnd w:id="0"/>
+      <w:r>
+        <w:rPr>
+          <w:sz w:val="24"/>
+        </w:rPr>
+        <w:t>.</w:t>
       </w:r>
     </w:p>
     <w:p>

</xml_diff>